<commit_message>
complete basic git command introduction
</commit_message>
<xml_diff>
--- a/Basic Git Commands.docx
+++ b/Basic Git Commands.docx
@@ -412,6 +412,22 @@
                 <w:szCs w:val="40"/>
               </w:rPr>
             </w:pPr>
+            <w:proofErr w:type="gramStart"/>
+            <w:r>
+              <w:rPr>
+                <w:sz w:val="40"/>
+                <w:szCs w:val="40"/>
+              </w:rPr>
+              <w:t>git</w:t>
+            </w:r>
+            <w:proofErr w:type="gramEnd"/>
+            <w:r>
+              <w:rPr>
+                <w:sz w:val="40"/>
+                <w:szCs w:val="40"/>
+              </w:rPr>
+              <w:t xml:space="preserve"> add .</w:t>
+            </w:r>
           </w:p>
         </w:tc>
         <w:tc>
@@ -425,6 +441,13 @@
                 <w:szCs w:val="40"/>
               </w:rPr>
             </w:pPr>
+            <w:r>
+              <w:rPr>
+                <w:sz w:val="40"/>
+                <w:szCs w:val="40"/>
+              </w:rPr>
+              <w:t>Stage all untracked changes to the repository for committing.</w:t>
+            </w:r>
           </w:p>
         </w:tc>
       </w:tr>
@@ -440,6 +463,13 @@
                 <w:szCs w:val="40"/>
               </w:rPr>
             </w:pPr>
+            <w:r>
+              <w:rPr>
+                <w:sz w:val="40"/>
+                <w:szCs w:val="40"/>
+              </w:rPr>
+              <w:t>git commit -m “your subject message”</w:t>
+            </w:r>
           </w:p>
         </w:tc>
         <w:tc>
@@ -453,6 +483,13 @@
                 <w:szCs w:val="40"/>
               </w:rPr>
             </w:pPr>
+            <w:r>
+              <w:rPr>
+                <w:sz w:val="40"/>
+                <w:szCs w:val="40"/>
+              </w:rPr>
+              <w:t>Commits staged files</w:t>
+            </w:r>
           </w:p>
         </w:tc>
       </w:tr>
@@ -468,6 +505,21 @@
                 <w:szCs w:val="40"/>
               </w:rPr>
             </w:pPr>
+            <w:r>
+              <w:rPr>
+                <w:sz w:val="40"/>
+                <w:szCs w:val="40"/>
+              </w:rPr>
+              <w:t>git push</w:t>
+            </w:r>
+          </w:p>
+          <w:p>
+            <w:pPr>
+              <w:rPr>
+                <w:sz w:val="40"/>
+                <w:szCs w:val="40"/>
+              </w:rPr>
+            </w:pPr>
           </w:p>
         </w:tc>
         <w:tc>
@@ -476,11 +528,21 @@
           </w:tcPr>
           <w:p>
             <w:pPr>
-              <w:rPr>
-                <w:sz w:val="40"/>
-                <w:szCs w:val="40"/>
-              </w:rPr>
-            </w:pPr>
+              <w:tabs>
+                <w:tab w:val="left" w:pos="498"/>
+              </w:tabs>
+              <w:rPr>
+                <w:sz w:val="40"/>
+                <w:szCs w:val="40"/>
+              </w:rPr>
+            </w:pPr>
+            <w:r>
+              <w:rPr>
+                <w:sz w:val="40"/>
+                <w:szCs w:val="40"/>
+              </w:rPr>
+              <w:t>Pushes your commits to github.com</w:t>
+            </w:r>
           </w:p>
         </w:tc>
       </w:tr>
@@ -496,6 +558,37 @@
                 <w:szCs w:val="40"/>
               </w:rPr>
             </w:pPr>
+            <w:proofErr w:type="gramStart"/>
+            <w:r>
+              <w:rPr>
+                <w:sz w:val="40"/>
+                <w:szCs w:val="40"/>
+              </w:rPr>
+              <w:t>git</w:t>
+            </w:r>
+            <w:proofErr w:type="gramEnd"/>
+            <w:r>
+              <w:rPr>
+                <w:sz w:val="40"/>
+                <w:szCs w:val="40"/>
+              </w:rPr>
+              <w:t xml:space="preserve"> pull</w:t>
+            </w:r>
+          </w:p>
+          <w:p>
+            <w:pPr>
+              <w:rPr>
+                <w:sz w:val="40"/>
+                <w:szCs w:val="40"/>
+              </w:rPr>
+            </w:pPr>
+            <w:r>
+              <w:rPr>
+                <w:sz w:val="40"/>
+                <w:szCs w:val="40"/>
+              </w:rPr>
+              <w:t>(git fetch and get merge)</w:t>
+            </w:r>
           </w:p>
         </w:tc>
         <w:tc>
@@ -509,6 +602,13 @@
                 <w:szCs w:val="40"/>
               </w:rPr>
             </w:pPr>
+            <w:r>
+              <w:rPr>
+                <w:sz w:val="40"/>
+                <w:szCs w:val="40"/>
+              </w:rPr>
+              <w:t>Fetch and merge from github.com</w:t>
+            </w:r>
           </w:p>
         </w:tc>
       </w:tr>
@@ -524,6 +624,59 @@
                 <w:szCs w:val="40"/>
               </w:rPr>
             </w:pPr>
+            <w:r>
+              <w:rPr>
+                <w:sz w:val="40"/>
+                <w:szCs w:val="40"/>
+              </w:rPr>
+              <w:t>git stash</w:t>
+            </w:r>
+          </w:p>
+          <w:p>
+            <w:pPr>
+              <w:rPr>
+                <w:sz w:val="40"/>
+                <w:szCs w:val="40"/>
+              </w:rPr>
+            </w:pPr>
+            <w:r>
+              <w:rPr>
+                <w:sz w:val="40"/>
+                <w:szCs w:val="40"/>
+              </w:rPr>
+              <w:t>git stash list</w:t>
+            </w:r>
+          </w:p>
+          <w:p>
+            <w:pPr>
+              <w:rPr>
+                <w:sz w:val="40"/>
+                <w:szCs w:val="40"/>
+              </w:rPr>
+            </w:pPr>
+            <w:r>
+              <w:rPr>
+                <w:sz w:val="40"/>
+                <w:szCs w:val="40"/>
+              </w:rPr>
+              <w:t xml:space="preserve">git </w:t>
+            </w:r>
+            <w:proofErr w:type="gramStart"/>
+            <w:r>
+              <w:rPr>
+                <w:sz w:val="40"/>
+                <w:szCs w:val="40"/>
+              </w:rPr>
+              <w:t>stash</w:t>
+            </w:r>
+            <w:proofErr w:type="gramEnd"/>
+            <w:r>
+              <w:rPr>
+                <w:sz w:val="40"/>
+                <w:szCs w:val="40"/>
+              </w:rPr>
+              <w:t xml:space="preserve"> apply</w:t>
+            </w:r>
           </w:p>
         </w:tc>
         <w:tc>
@@ -537,6 +690,13 @@
                 <w:szCs w:val="40"/>
               </w:rPr>
             </w:pPr>
+            <w:r>
+              <w:rPr>
+                <w:sz w:val="40"/>
+                <w:szCs w:val="40"/>
+              </w:rPr>
+              <w:t>Takes the dirty state of your current directory and saves the changes on the stack of unfinished changes. You can then have your partner commit their changes, you can pull and update your local repo, then apply your “stashed work”</w:t>
+            </w:r>
           </w:p>
         </w:tc>
       </w:tr>
@@ -552,6 +712,104 @@
                 <w:szCs w:val="40"/>
               </w:rPr>
             </w:pPr>
+            <w:r>
+              <w:rPr>
+                <w:sz w:val="40"/>
+                <w:szCs w:val="40"/>
+              </w:rPr>
+              <w:lastRenderedPageBreak/>
+              <w:t>git log</w:t>
+            </w:r>
+          </w:p>
+          <w:p>
+            <w:pPr>
+              <w:rPr>
+                <w:sz w:val="40"/>
+                <w:szCs w:val="40"/>
+              </w:rPr>
+            </w:pPr>
+            <w:r>
+              <w:rPr>
+                <w:sz w:val="40"/>
+                <w:szCs w:val="40"/>
+              </w:rPr>
+              <w:t>options:</w:t>
+            </w:r>
+          </w:p>
+          <w:p>
+            <w:pPr>
+              <w:rPr>
+                <w:sz w:val="40"/>
+                <w:szCs w:val="40"/>
+              </w:rPr>
+            </w:pPr>
+            <w:r>
+              <w:rPr>
+                <w:sz w:val="40"/>
+                <w:szCs w:val="40"/>
+              </w:rPr>
+              <w:t>-n x (where is a number)</w:t>
+            </w:r>
+          </w:p>
+          <w:p>
+            <w:pPr>
+              <w:rPr>
+                <w:sz w:val="40"/>
+                <w:szCs w:val="40"/>
+              </w:rPr>
+            </w:pPr>
+            <w:r>
+              <w:rPr>
+                <w:sz w:val="40"/>
+                <w:szCs w:val="40"/>
+              </w:rPr>
+              <w:t>--author=”…” (changes by)</w:t>
+            </w:r>
+          </w:p>
+          <w:p>
+            <w:pPr>
+              <w:rPr>
+                <w:sz w:val="40"/>
+                <w:szCs w:val="40"/>
+              </w:rPr>
+            </w:pPr>
+            <w:r>
+              <w:rPr>
+                <w:sz w:val="40"/>
+                <w:szCs w:val="40"/>
+              </w:rPr>
+              <w:t>--after=”2021-11-22”</w:t>
+            </w:r>
+          </w:p>
+          <w:p>
+            <w:pPr>
+              <w:rPr>
+                <w:sz w:val="40"/>
+                <w:szCs w:val="40"/>
+              </w:rPr>
+            </w:pPr>
+            <w:r>
+              <w:rPr>
+                <w:sz w:val="40"/>
+                <w:szCs w:val="40"/>
+              </w:rPr>
+              <w:t>--before=”yesterday”</w:t>
+            </w:r>
+          </w:p>
+          <w:p>
+            <w:pPr>
+              <w:rPr>
+                <w:sz w:val="40"/>
+                <w:szCs w:val="40"/>
+              </w:rPr>
+            </w:pPr>
+            <w:r>
+              <w:rPr>
+                <w:sz w:val="40"/>
+                <w:szCs w:val="40"/>
+              </w:rPr>
+              <w:t>--after=”…” --before=”…”</w:t>
+            </w:r>
           </w:p>
         </w:tc>
         <w:tc>
@@ -565,6 +823,13 @@
                 <w:szCs w:val="40"/>
               </w:rPr>
             </w:pPr>
+            <w:r>
+              <w:rPr>
+                <w:sz w:val="40"/>
+                <w:szCs w:val="40"/>
+              </w:rPr>
+              <w:t>Allows one to view the history of the repo (commits)</w:t>
+            </w:r>
           </w:p>
         </w:tc>
       </w:tr>

</xml_diff>